<commit_message>
post file design thinking
</commit_message>
<xml_diff>
--- a/Design Thinking/Latihan/Latihan Design Thinking.docx
+++ b/Design Thinking/Latihan/Latihan Design Thinking.docx
@@ -13,7 +13,7 @@
         <w:rPr>
           <w:rFonts w:ascii="ADLaM Display" w:hAnsi="ADLaM Display" w:cs="ADLaM Display"/>
         </w:rPr>
-        <w:t>LATIHAN DESIGN THINKING</w:t>
+        <w:t>DESIGN THINKING</w:t>
       </w:r>
     </w:p>
     <w:p>
@@ -130,23 +130,15 @@
           <w:sz w:val="20"/>
           <w:szCs w:val="20"/>
         </w:rPr>
-        <w:t>, agar lebih mudah untuk menawarkan serta menjual program-program umroh dan haji tanpa perlu door to door, dan memperluas jangkauan promosi serta penjualan ke seluruh indonesia.</w:t>
-      </w:r>
-      <w:r>
-        <w:rPr>
-          <w:rFonts w:cs="ADLaM Display"/>
-          <w:sz w:val="20"/>
-          <w:szCs w:val="20"/>
-        </w:rPr>
-        <w:t xml:space="preserve"> Serta </w:t>
-      </w:r>
-      <w:r>
-        <w:rPr>
-          <w:rFonts w:cs="ADLaM Display"/>
-          <w:sz w:val="20"/>
-          <w:szCs w:val="20"/>
-        </w:rPr>
-        <w:t>Memahami kebutuhan calon jamaah umroh &amp; haji, tantangan orangtua Anda sebagai penyedia jasa travel, serta kebiasaan masyarakat dalam mencari informasi &amp; membeli paket perjalanan.</w:t>
+        <w:t xml:space="preserve">, agar lebih mudah untuk menawarkan serta menjual program-program umroh dan haji tanpa perlu door to door, dan memperluas jangkauan promosi serta penjualan ke seluruh indonesia. Serta </w:t>
+      </w:r>
+      <w:r>
+        <w:rPr>
+          <w:rFonts w:cs="ADLaM Display"/>
+          <w:sz w:val="20"/>
+          <w:szCs w:val="20"/>
+        </w:rPr>
+        <w:t>Memahami kebutuhan calon jamaah umroh &amp; haji, tantangan orangtua sebagai penyedia jasa travel, serta kebiasaan masyarakat dalam mencari informasi &amp; membeli paket perjalanan.</w:t>
       </w:r>
     </w:p>
     <w:p>
@@ -172,89 +164,7 @@
           <w:sz w:val="20"/>
           <w:szCs w:val="20"/>
         </w:rPr>
-        <w:t>Contoh:</w:t>
-      </w:r>
-    </w:p>
-    <w:p>
-      <w:pPr>
-        <w:pStyle w:val="NormalWeb"/>
-        <w:numPr>
-          <w:ilvl w:val="1"/>
-          <w:numId w:val="2"/>
-        </w:numPr>
-        <w:rPr>
-          <w:rFonts w:asciiTheme="minorHAnsi" w:hAnsiTheme="minorHAnsi"/>
-          <w:sz w:val="20"/>
-          <w:szCs w:val="20"/>
-        </w:rPr>
-      </w:pPr>
-      <w:r>
-        <w:rPr>
-          <w:rFonts w:asciiTheme="minorHAnsi" w:hAnsiTheme="minorHAnsi"/>
-          <w:sz w:val="20"/>
-          <w:szCs w:val="20"/>
-        </w:rPr>
-        <w:t>Calon j</w:t>
-      </w:r>
-      <w:r>
-        <w:rPr>
-          <w:rFonts w:asciiTheme="minorHAnsi" w:hAnsiTheme="minorHAnsi"/>
-          <w:sz w:val="20"/>
-          <w:szCs w:val="20"/>
-        </w:rPr>
-        <w:t>amaah kesulitan membandingkan paket umroh</w:t>
-      </w:r>
-      <w:r>
-        <w:rPr>
-          <w:rFonts w:asciiTheme="minorHAnsi" w:hAnsiTheme="minorHAnsi"/>
-          <w:sz w:val="20"/>
-          <w:szCs w:val="20"/>
-        </w:rPr>
-        <w:t>.</w:t>
-      </w:r>
-    </w:p>
-    <w:p>
-      <w:pPr>
-        <w:pStyle w:val="ListParagraph"/>
-        <w:numPr>
-          <w:ilvl w:val="1"/>
-          <w:numId w:val="2"/>
-        </w:numPr>
-        <w:rPr>
-          <w:rFonts w:cs="ADLaM Display"/>
-          <w:sz w:val="20"/>
-          <w:szCs w:val="20"/>
-        </w:rPr>
-      </w:pPr>
-      <w:r>
-        <w:rPr>
-          <w:rFonts w:cs="ADLaM Display"/>
-          <w:sz w:val="20"/>
-          <w:szCs w:val="20"/>
-        </w:rPr>
-        <w:t xml:space="preserve">Calon jamaah </w:t>
-      </w:r>
-      <w:r>
-        <w:rPr>
-          <w:sz w:val="20"/>
-          <w:szCs w:val="20"/>
-        </w:rPr>
-        <w:t>sering bertanya soal harga, fasilitas hotel, dan jadwal keberangkatan</w:t>
-      </w:r>
-      <w:r>
-        <w:rPr>
-          <w:sz w:val="20"/>
-          <w:szCs w:val="20"/>
-        </w:rPr>
-        <w:t xml:space="preserve">, </w:t>
-      </w:r>
-      <w:r>
-        <w:rPr>
-          <w:rFonts w:cs="ADLaM Display"/>
-          <w:sz w:val="20"/>
-          <w:szCs w:val="20"/>
-        </w:rPr>
-        <w:t>membutuhkan informasi paket umroh/haji yang jelas (harga, fasilitas, jadwal, keberangkatan).</w:t>
+        <w:t>Metodologi:</w:t>
       </w:r>
     </w:p>
     <w:p>
@@ -276,40 +186,23 @@
           <w:sz w:val="20"/>
           <w:szCs w:val="20"/>
         </w:rPr>
-        <w:t>Pihak travel</w:t>
-      </w:r>
-      <w:r>
-        <w:rPr>
-          <w:rFonts w:cs="ADLaM Display"/>
-          <w:sz w:val="20"/>
-          <w:szCs w:val="20"/>
-        </w:rPr>
-        <w:t xml:space="preserve"> ingin cara mudah promosi tanpa door-to-door.</w:t>
-      </w:r>
-    </w:p>
-    <w:p>
-      <w:pPr>
-        <w:numPr>
-          <w:ilvl w:val="0"/>
-          <w:numId w:val="2"/>
-        </w:numPr>
-        <w:rPr>
-          <w:rFonts w:cs="ADLaM Display"/>
-          <w:b/>
-          <w:bCs/>
-          <w:sz w:val="20"/>
-          <w:szCs w:val="20"/>
-        </w:rPr>
-      </w:pPr>
-      <w:r>
-        <w:rPr>
-          <w:rFonts w:cs="ADLaM Display"/>
-          <w:b/>
-          <w:bCs/>
-          <w:sz w:val="20"/>
-          <w:szCs w:val="20"/>
-        </w:rPr>
-        <w:t>Metodologi:</w:t>
+        <w:t>Wawancara calon jamaah (keluarga, tetangga, komunitas masjid)</w:t>
+      </w:r>
+      <w:r>
+        <w:rPr>
+          <w:rFonts w:cs="ADLaM Display"/>
+          <w:sz w:val="20"/>
+          <w:szCs w:val="20"/>
+        </w:rPr>
+        <w:t xml:space="preserve"> dan </w:t>
+      </w:r>
+      <w:r>
+        <w:rPr>
+          <w:rFonts w:cs="ADLaM Display"/>
+          <w:sz w:val="20"/>
+          <w:szCs w:val="20"/>
+        </w:rPr>
+        <w:t>pelanggan lama.</w:t>
       </w:r>
     </w:p>
     <w:p>
@@ -331,67 +224,7 @@
           <w:sz w:val="20"/>
           <w:szCs w:val="20"/>
         </w:rPr>
-        <w:t>Wawancara calon jamaah (keluarga, tetangga, komunitas masjid)</w:t>
-      </w:r>
-      <w:r>
-        <w:rPr>
-          <w:rFonts w:cs="ADLaM Display"/>
-          <w:sz w:val="20"/>
-          <w:szCs w:val="20"/>
-        </w:rPr>
-        <w:t xml:space="preserve"> dan </w:t>
-      </w:r>
-      <w:r>
-        <w:rPr>
-          <w:rFonts w:cs="ADLaM Display"/>
-          <w:sz w:val="20"/>
-          <w:szCs w:val="20"/>
-        </w:rPr>
-        <w:t>pelanggan lama.</w:t>
-      </w:r>
-    </w:p>
-    <w:p>
-      <w:pPr>
-        <w:numPr>
-          <w:ilvl w:val="1"/>
-          <w:numId w:val="2"/>
-        </w:numPr>
-        <w:spacing w:line="240" w:lineRule="auto"/>
-        <w:rPr>
-          <w:rFonts w:cs="ADLaM Display"/>
-          <w:sz w:val="20"/>
-          <w:szCs w:val="20"/>
-        </w:rPr>
-      </w:pPr>
-      <w:r>
-        <w:rPr>
-          <w:rFonts w:cs="ADLaM Display"/>
-          <w:sz w:val="20"/>
-          <w:szCs w:val="20"/>
-        </w:rPr>
         <w:t>Observasi cara jamaah mencari info (WhatsApp, brosur, media sosial).</w:t>
-      </w:r>
-    </w:p>
-    <w:p>
-      <w:pPr>
-        <w:numPr>
-          <w:ilvl w:val="1"/>
-          <w:numId w:val="2"/>
-        </w:numPr>
-        <w:spacing w:line="240" w:lineRule="auto"/>
-        <w:rPr>
-          <w:rFonts w:cs="ADLaM Display"/>
-          <w:sz w:val="20"/>
-          <w:szCs w:val="20"/>
-        </w:rPr>
-      </w:pPr>
-      <w:r>
-        <w:rPr>
-          <w:rFonts w:cs="ADLaM Display"/>
-          <w:sz w:val="20"/>
-          <w:szCs w:val="20"/>
-        </w:rPr>
-        <w:t>Survey kebutuhan calon pelanggan lewat kuesioner online.</w:t>
       </w:r>
     </w:p>
     <w:p>
@@ -438,79 +271,7 @@
           <w:sz w:val="20"/>
           <w:szCs w:val="20"/>
         </w:rPr>
-        <w:t xml:space="preserve"> </w:t>
-      </w:r>
-      <w:r>
-        <w:rPr>
-          <w:rFonts w:cs="ADLaM Display"/>
-          <w:sz w:val="20"/>
-          <w:szCs w:val="20"/>
-        </w:rPr>
-        <w:t>L</w:t>
-      </w:r>
-      <w:r>
-        <w:rPr>
-          <w:rFonts w:cs="ADLaM Display"/>
-          <w:sz w:val="20"/>
-          <w:szCs w:val="20"/>
-        </w:rPr>
-        <w:t>ebih</w:t>
-      </w:r>
-      <w:r>
-        <w:rPr>
-          <w:rFonts w:cs="ADLaM Display"/>
-          <w:sz w:val="20"/>
-          <w:szCs w:val="20"/>
-        </w:rPr>
-        <w:t xml:space="preserve"> </w:t>
-      </w:r>
-      <w:r>
-        <w:rPr>
-          <w:rFonts w:cs="ADLaM Display"/>
-          <w:sz w:val="20"/>
-          <w:szCs w:val="20"/>
-        </w:rPr>
-        <w:t xml:space="preserve">mudah </w:t>
-      </w:r>
-      <w:r>
-        <w:rPr>
-          <w:rFonts w:cs="ADLaM Display"/>
-          <w:sz w:val="20"/>
-          <w:szCs w:val="20"/>
-        </w:rPr>
-        <w:t xml:space="preserve">mana </w:t>
-      </w:r>
-      <w:r>
-        <w:rPr>
-          <w:rFonts w:cs="ADLaM Display"/>
-          <w:sz w:val="20"/>
-          <w:szCs w:val="20"/>
-        </w:rPr>
-        <w:t>menawarkan jasa</w:t>
-      </w:r>
-      <w:r>
-        <w:rPr>
-          <w:rFonts w:cs="ADLaM Display"/>
-          <w:sz w:val="20"/>
-          <w:szCs w:val="20"/>
-        </w:rPr>
-        <w:t xml:space="preserve"> menggunakan Whatsapp (story whatsapp)</w:t>
-      </w:r>
-      <w:r>
-        <w:rPr>
-          <w:rFonts w:cs="ADLaM Display"/>
-          <w:sz w:val="20"/>
-          <w:szCs w:val="20"/>
-        </w:rPr>
-        <w:t xml:space="preserve"> n door-to-door</w:t>
-      </w:r>
-      <w:r>
-        <w:rPr>
-          <w:rFonts w:cs="ADLaM Display"/>
-          <w:sz w:val="20"/>
-          <w:szCs w:val="20"/>
-        </w:rPr>
-        <w:t xml:space="preserve"> atau menggunakan website?</w:t>
+        <w:t>Apa alasan utama travel anda menggunakan website sebagai media promosi?</w:t>
       </w:r>
     </w:p>
     <w:p>
@@ -534,7 +295,151 @@
           <w:sz w:val="20"/>
           <w:szCs w:val="20"/>
         </w:rPr>
+        <w:t>Menurut anda lebih nyaman dan meyakink</w:t>
+      </w:r>
+      <w:r>
+        <w:rPr>
+          <w:rFonts w:cs="ADLaM Display"/>
+          <w:sz w:val="20"/>
+          <w:szCs w:val="20"/>
+        </w:rPr>
+        <w:t xml:space="preserve">an </w:t>
+      </w:r>
+      <w:r>
+        <w:rPr>
+          <w:rFonts w:cs="ADLaM Display"/>
+          <w:sz w:val="20"/>
+          <w:szCs w:val="20"/>
+        </w:rPr>
+        <w:t xml:space="preserve"> promosi lewat</w:t>
+      </w:r>
+      <w:r>
+        <w:rPr>
+          <w:rFonts w:cs="ADLaM Display"/>
+          <w:sz w:val="20"/>
+          <w:szCs w:val="20"/>
+        </w:rPr>
+        <w:t xml:space="preserve"> Whatsapp (story whatsapp)</w:t>
+      </w:r>
+      <w:r>
+        <w:rPr>
+          <w:rFonts w:cs="ADLaM Display"/>
+          <w:sz w:val="20"/>
+          <w:szCs w:val="20"/>
+        </w:rPr>
+        <w:t xml:space="preserve"> n door-to-door</w:t>
+      </w:r>
+      <w:r>
+        <w:rPr>
+          <w:rFonts w:cs="ADLaM Display"/>
+          <w:sz w:val="20"/>
+          <w:szCs w:val="20"/>
+        </w:rPr>
+        <w:t xml:space="preserve"> atau menggunakan website?</w:t>
+      </w:r>
+    </w:p>
+    <w:p>
+      <w:pPr>
+        <w:pStyle w:val="ListParagraph"/>
+        <w:numPr>
+          <w:ilvl w:val="0"/>
+          <w:numId w:val="13"/>
+        </w:numPr>
+        <w:rPr>
+          <w:rFonts w:cs="ADLaM Display"/>
+          <w:b/>
+          <w:bCs/>
+          <w:sz w:val="20"/>
+          <w:szCs w:val="20"/>
+        </w:rPr>
+      </w:pPr>
+      <w:r>
+        <w:rPr>
+          <w:rFonts w:cs="ADLaM Display"/>
+          <w:sz w:val="20"/>
+          <w:szCs w:val="20"/>
+        </w:rPr>
+        <w:t xml:space="preserve">Bagaimana biasanya </w:t>
+      </w:r>
+      <w:r>
+        <w:rPr>
+          <w:rFonts w:cs="ADLaM Display"/>
+          <w:sz w:val="20"/>
+          <w:szCs w:val="20"/>
+        </w:rPr>
+        <w:t>calon jamaah</w:t>
+      </w:r>
+      <w:r>
+        <w:rPr>
+          <w:rFonts w:cs="ADLaM Display"/>
+          <w:sz w:val="20"/>
+          <w:szCs w:val="20"/>
+        </w:rPr>
+        <w:t xml:space="preserve"> mencari informasi tentang travel umroh/haji?</w:t>
+      </w:r>
+    </w:p>
+    <w:p>
+      <w:pPr>
+        <w:pStyle w:val="ListParagraph"/>
+        <w:numPr>
+          <w:ilvl w:val="0"/>
+          <w:numId w:val="13"/>
+        </w:numPr>
+        <w:rPr>
+          <w:rFonts w:cs="ADLaM Display"/>
+          <w:b/>
+          <w:bCs/>
+          <w:sz w:val="20"/>
+          <w:szCs w:val="20"/>
+        </w:rPr>
+      </w:pPr>
+      <w:r>
+        <w:rPr>
+          <w:rFonts w:cs="ADLaM Display"/>
+          <w:sz w:val="20"/>
+          <w:szCs w:val="20"/>
+        </w:rPr>
         <w:t>Apakah calon jamaah lebih mudah mendapatkan informasi tentang paket umroh atau haji yang diinginkan dengan menggunakan website?</w:t>
+      </w:r>
+    </w:p>
+    <w:p>
+      <w:pPr>
+        <w:pStyle w:val="ListParagraph"/>
+        <w:numPr>
+          <w:ilvl w:val="0"/>
+          <w:numId w:val="13"/>
+        </w:numPr>
+        <w:rPr>
+          <w:rFonts w:cs="ADLaM Display"/>
+          <w:b/>
+          <w:bCs/>
+          <w:sz w:val="20"/>
+          <w:szCs w:val="20"/>
+        </w:rPr>
+      </w:pPr>
+      <w:r>
+        <w:rPr>
+          <w:rFonts w:cs="ADLaM Display"/>
+          <w:sz w:val="20"/>
+          <w:szCs w:val="20"/>
+        </w:rPr>
+        <w:t xml:space="preserve">Apa kekhawatiran terbesar </w:t>
+      </w:r>
+      <w:r>
+        <w:rPr>
+          <w:rFonts w:cs="ADLaM Display"/>
+          <w:sz w:val="20"/>
+          <w:szCs w:val="20"/>
+        </w:rPr>
+        <w:t xml:space="preserve">calon jamaah </w:t>
+      </w:r>
+      <w:r>
+        <w:rPr>
+          <w:rFonts w:cs="ADLaM Display"/>
+          <w:sz w:val="20"/>
+          <w:szCs w:val="20"/>
+        </w:rPr>
+        <w:t>saat memilih travel umroh/haji?</w:t>
       </w:r>
     </w:p>
     <w:p>
@@ -664,7 +569,27 @@
           <w:sz w:val="20"/>
           <w:szCs w:val="20"/>
         </w:rPr>
-        <w:t>"Calon jamaah kesulitan mendapatkan informasi yang jelas dan terpercaya tentang program umroh &amp; haji, sementara pihak travel butuh media online untuk menjangkau pasar nasional."</w:t>
+        <w:t xml:space="preserve">"Calon jamaah kesulitan mendapatkan informasi yang jelas dan terpercaya tentang program umroh &amp; haji, sementara pihak travel butuh </w:t>
+      </w:r>
+      <w:r>
+        <w:rPr>
+          <w:rFonts w:cs="ADLaM Display"/>
+          <w:b/>
+          <w:bCs/>
+          <w:sz w:val="20"/>
+          <w:szCs w:val="20"/>
+        </w:rPr>
+        <w:t xml:space="preserve">lahan promosi baru dan </w:t>
+      </w:r>
+      <w:r>
+        <w:rPr>
+          <w:rFonts w:cs="ADLaM Display"/>
+          <w:b/>
+          <w:bCs/>
+          <w:sz w:val="20"/>
+          <w:szCs w:val="20"/>
+        </w:rPr>
+        <w:t>media online untuk menjangkau pasar nasional."</w:t>
       </w:r>
     </w:p>
     <w:p>
@@ -801,6 +726,7 @@
           <w:sz w:val="20"/>
           <w:szCs w:val="20"/>
         </w:rPr>
+        <w:lastRenderedPageBreak/>
         <w:t>3. Ideate (Menciptakan solusi)</w:t>
       </w:r>
     </w:p>
@@ -1161,7 +1087,23 @@
           <w:sz w:val="20"/>
           <w:szCs w:val="20"/>
         </w:rPr>
-        <w:t>Daftar fitur utama: halaman home, paket, profil perusahaan, galeri/testimoni, kontak/WhatsApp, pendaftaran online.</w:t>
+        <w:t xml:space="preserve">Daftar fitur utama: halaman home, paket, profil perusahaan, galeri/testimoni, kontak/WhatsApp, pendaftaran </w:t>
+      </w:r>
+      <w:r>
+        <w:rPr>
+          <w:rFonts w:cs="ADLaM Display"/>
+          <w:sz w:val="20"/>
+          <w:szCs w:val="20"/>
+        </w:rPr>
+        <w:t>user</w:t>
+      </w:r>
+      <w:r>
+        <w:rPr>
+          <w:rFonts w:cs="ADLaM Display"/>
+          <w:sz w:val="20"/>
+          <w:szCs w:val="20"/>
+        </w:rPr>
+        <w:t>.</w:t>
       </w:r>
     </w:p>
     <w:p>
@@ -4360,6 +4302,7 @@
   <w:style w:type="character" w:default="1" w:styleId="DefaultParagraphFont">
     <w:name w:val="Default Paragraph Font"/>
     <w:uiPriority w:val="1"/>
+    <w:semiHidden/>
     <w:unhideWhenUsed/>
   </w:style>
   <w:style w:type="table" w:default="1" w:styleId="TableNormal">

</xml_diff>